<commit_message>
ad changes to the paper accepted.
</commit_message>
<xml_diff>
--- a/paper/main_doc.docx
+++ b/paper/main_doc.docx
@@ -3575,27 +3575,14 @@
       <w:r>
         <w:t xml:space="preserve">Figure </w:t>
       </w:r>
-      <w:r>
-        <w:fldChar w:fldCharType="begin"/>
-      </w:r>
-      <w:r>
-        <w:instrText xml:space="preserve"> SEQ Figure \* ARABIC </w:instrText>
-      </w:r>
-      <w:r>
-        <w:fldChar w:fldCharType="separate"/>
-      </w:r>
-      <w:r>
-        <w:rPr>
-          <w:noProof/>
-        </w:rPr>
-        <w:t>1</w:t>
-      </w:r>
-      <w:r>
-        <w:rPr>
-          <w:noProof/>
-        </w:rPr>
-        <w:fldChar w:fldCharType="end"/>
-      </w:r>
+      <w:fldSimple w:instr=" SEQ Figure \* ARABIC ">
+        <w:r>
+          <w:rPr>
+            <w:noProof/>
+          </w:rPr>
+          <w:t>1</w:t>
+        </w:r>
+      </w:fldSimple>
       <w:r>
         <w:t>: Daily aggregate download volumes</w:t>
       </w:r>
@@ -6809,27 +6796,14 @@
       <w:r>
         <w:t xml:space="preserve">Table </w:t>
       </w:r>
-      <w:r>
-        <w:fldChar w:fldCharType="begin"/>
-      </w:r>
-      <w:r>
-        <w:instrText xml:space="preserve"> SEQ Table \* ARABIC </w:instrText>
-      </w:r>
-      <w:r>
-        <w:fldChar w:fldCharType="separate"/>
-      </w:r>
-      <w:r>
-        <w:rPr>
-          <w:noProof/>
-        </w:rPr>
-        <w:t>1</w:t>
-      </w:r>
-      <w:r>
-        <w:rPr>
-          <w:noProof/>
-        </w:rPr>
-        <w:fldChar w:fldCharType="end"/>
-      </w:r>
+      <w:fldSimple w:instr=" SEQ Table \* ARABIC ">
+        <w:r>
+          <w:rPr>
+            <w:noProof/>
+          </w:rPr>
+          <w:t>1</w:t>
+        </w:r>
+      </w:fldSimple>
       <w:r>
         <w:t>: Country level statistics</w:t>
       </w:r>
@@ -7145,27 +7119,14 @@
       <w:r>
         <w:t xml:space="preserve">Figure </w:t>
       </w:r>
-      <w:r>
-        <w:fldChar w:fldCharType="begin"/>
-      </w:r>
-      <w:r>
-        <w:instrText xml:space="preserve"> SEQ Figure \* ARABIC </w:instrText>
-      </w:r>
-      <w:r>
-        <w:fldChar w:fldCharType="separate"/>
-      </w:r>
-      <w:r>
-        <w:rPr>
-          <w:noProof/>
-        </w:rPr>
-        <w:t>2</w:t>
-      </w:r>
-      <w:r>
-        <w:rPr>
-          <w:noProof/>
-        </w:rPr>
-        <w:fldChar w:fldCharType="end"/>
-      </w:r>
+      <w:fldSimple w:instr=" SEQ Figure \* ARABIC ">
+        <w:r>
+          <w:rPr>
+            <w:noProof/>
+          </w:rPr>
+          <w:t>2</w:t>
+        </w:r>
+      </w:fldSimple>
       <w:r>
         <w:t>:Geographical distribution of download locations aggregated over the total observation period.</w:t>
       </w:r>
@@ -7546,27 +7507,14 @@
       <w:r>
         <w:t xml:space="preserve">Figure </w:t>
       </w:r>
-      <w:r>
-        <w:fldChar w:fldCharType="begin"/>
-      </w:r>
-      <w:r>
-        <w:instrText xml:space="preserve"> SEQ Figure \* ARABIC </w:instrText>
-      </w:r>
-      <w:r>
-        <w:fldChar w:fldCharType="separate"/>
-      </w:r>
-      <w:r>
-        <w:rPr>
-          <w:noProof/>
-        </w:rPr>
-        <w:t>3</w:t>
-      </w:r>
-      <w:r>
-        <w:rPr>
-          <w:noProof/>
-        </w:rPr>
-        <w:fldChar w:fldCharType="end"/>
-      </w:r>
+      <w:fldSimple w:instr=" SEQ Figure \* ARABIC ">
+        <w:r>
+          <w:rPr>
+            <w:noProof/>
+          </w:rPr>
+          <w:t>3</w:t>
+        </w:r>
+      </w:fldSimple>
       <w:bookmarkEnd w:id="2"/>
       <w:r>
         <w:t>: Country-level and regional variance</w:t>
@@ -10202,27 +10150,14 @@
       <w:r>
         <w:t xml:space="preserve">Table </w:t>
       </w:r>
-      <w:r>
-        <w:fldChar w:fldCharType="begin"/>
-      </w:r>
-      <w:r>
-        <w:instrText xml:space="preserve"> SEQ Table \* ARABIC </w:instrText>
-      </w:r>
-      <w:r>
-        <w:fldChar w:fldCharType="separate"/>
-      </w:r>
-      <w:r>
-        <w:rPr>
-          <w:noProof/>
-        </w:rPr>
-        <w:t>2</w:t>
-      </w:r>
-      <w:r>
-        <w:rPr>
-          <w:noProof/>
-        </w:rPr>
-        <w:fldChar w:fldCharType="end"/>
-      </w:r>
+      <w:fldSimple w:instr=" SEQ Table \* ARABIC ">
+        <w:r>
+          <w:rPr>
+            <w:noProof/>
+          </w:rPr>
+          <w:t>2</w:t>
+        </w:r>
+      </w:fldSimple>
       <w:bookmarkEnd w:id="3"/>
       <w:bookmarkEnd w:id="4"/>
       <w:r>
@@ -13674,27 +13609,14 @@
       <w:r>
         <w:t xml:space="preserve">Table </w:t>
       </w:r>
-      <w:r>
-        <w:fldChar w:fldCharType="begin"/>
-      </w:r>
-      <w:r>
-        <w:instrText xml:space="preserve"> SEQ Table \* ARABIC </w:instrText>
-      </w:r>
-      <w:r>
-        <w:fldChar w:fldCharType="separate"/>
-      </w:r>
-      <w:r>
-        <w:rPr>
-          <w:noProof/>
-        </w:rPr>
-        <w:t>3</w:t>
-      </w:r>
-      <w:r>
-        <w:rPr>
-          <w:noProof/>
-        </w:rPr>
-        <w:fldChar w:fldCharType="end"/>
-      </w:r>
+      <w:fldSimple w:instr=" SEQ Table \* ARABIC ">
+        <w:r>
+          <w:rPr>
+            <w:noProof/>
+          </w:rPr>
+          <w:t>3</w:t>
+        </w:r>
+      </w:fldSimple>
       <w:bookmarkEnd w:id="5"/>
       <w:r>
         <w:t>: Extended macroeconomic models</w:t>
@@ -14869,27 +14791,14 @@
       <w:r>
         <w:t xml:space="preserve">Table </w:t>
       </w:r>
-      <w:r>
-        <w:fldChar w:fldCharType="begin"/>
-      </w:r>
-      <w:r>
-        <w:instrText xml:space="preserve"> SEQ Table \* ARABIC </w:instrText>
-      </w:r>
-      <w:r>
-        <w:fldChar w:fldCharType="separate"/>
-      </w:r>
-      <w:r>
-        <w:rPr>
-          <w:noProof/>
-        </w:rPr>
-        <w:t>4</w:t>
-      </w:r>
-      <w:r>
-        <w:rPr>
-          <w:noProof/>
-        </w:rPr>
-        <w:fldChar w:fldCharType="end"/>
-      </w:r>
+      <w:fldSimple w:instr=" SEQ Table \* ARABIC ">
+        <w:r>
+          <w:rPr>
+            <w:noProof/>
+          </w:rPr>
+          <w:t>4</w:t>
+        </w:r>
+      </w:fldSimple>
       <w:r>
         <w:t>: random effects model by continent</w:t>
       </w:r>
@@ -15611,27 +15520,14 @@
       <w:r>
         <w:t xml:space="preserve">Table </w:t>
       </w:r>
-      <w:r>
-        <w:fldChar w:fldCharType="begin"/>
-      </w:r>
-      <w:r>
-        <w:instrText xml:space="preserve"> SEQ Table \* ARABIC </w:instrText>
-      </w:r>
-      <w:r>
-        <w:fldChar w:fldCharType="separate"/>
-      </w:r>
-      <w:r>
-        <w:rPr>
-          <w:noProof/>
-        </w:rPr>
-        <w:t>5</w:t>
-      </w:r>
-      <w:r>
-        <w:rPr>
-          <w:noProof/>
-        </w:rPr>
-        <w:fldChar w:fldCharType="end"/>
-      </w:r>
+      <w:fldSimple w:instr=" SEQ Table \* ARABIC ">
+        <w:r>
+          <w:rPr>
+            <w:noProof/>
+          </w:rPr>
+          <w:t>5</w:t>
+        </w:r>
+      </w:fldSimple>
       <w:bookmarkEnd w:id="6"/>
       <w:r>
         <w:t>: random effects model</w:t>
@@ -16331,30 +16227,12 @@
         </w:rPr>
         <w:t xml:space="preserve"> </w:t>
       </w:r>
-      <w:ins w:id="7" w:author="Daniel Antal [2]" w:date="2020-05-17T10:46:00Z">
-        <w:r>
-          <w:rPr>
-            <w:bCs/>
-          </w:rPr>
-          <w:t xml:space="preserve"> And the high level of precision would be elusive: many people bring their laptop to work and back to home, often crossing NUTS3 region boundaries; but on NUTS2 level boundary crossings in daily life are unlikely. Therefo</w:t>
-        </w:r>
-      </w:ins>
-      <w:ins w:id="8" w:author="Daniel Antal [2]" w:date="2020-05-17T10:47:00Z">
-        <w:r>
-          <w:rPr>
-            <w:bCs/>
-          </w:rPr>
-          <w:t xml:space="preserve">re, we aggregated the download data over the NUTS2 boundaries, joined them with environmental data, </w:t>
-        </w:r>
-      </w:ins>
-      <w:del w:id="9" w:author="Daniel Antal [2]" w:date="2020-05-17T10:47:00Z">
-        <w:r>
-          <w:rPr>
-            <w:bCs/>
-          </w:rPr>
-          <w:delText xml:space="preserve">We </w:delText>
-        </w:r>
-      </w:del>
+      <w:r>
+        <w:rPr>
+          <w:bCs/>
+        </w:rPr>
+        <w:t xml:space="preserve"> And the high level of precision would be elusive: many people bring their laptop to work and back to home, often crossing NUTS3 region boundaries; but on NUTS2 level boundary crossings in daily life are unlikely. Therefore, we aggregated the download data over the NUTS2 boundaries, joined them with environmental data, </w:t>
+      </w:r>
       <w:r>
         <w:rPr>
           <w:bCs/>
@@ -16414,20 +16292,12 @@
         </w:rPr>
         <w:t>, and the Eurobarometer</w:t>
       </w:r>
-      <w:commentRangeStart w:id="19"/>
       <w:r>
         <w:rPr>
           <w:rStyle w:val="FootnoteReference"/>
           <w:bCs/>
         </w:rPr>
         <w:footnoteReference w:id="12"/>
-      </w:r>
-      <w:commentRangeEnd w:id="19"/>
-      <w:r>
-        <w:rPr>
-          <w:rStyle w:val="CommentReference"/>
-        </w:rPr>
-        <w:commentReference w:id="19"/>
       </w:r>
       <w:r>
         <w:rPr>
@@ -16489,7 +16359,6 @@
         </w:numPr>
         <w:jc w:val="both"/>
         <w:rPr>
-          <w:ins w:id="20" w:author="Daniel Antal [2]" w:date="2020-05-17T10:49:00Z"/>
           <w:bCs/>
         </w:rPr>
       </w:pPr>
@@ -16512,36 +16381,26 @@
           <w:bCs/>
         </w:rPr>
       </w:pPr>
-      <w:ins w:id="21" w:author="Daniel Antal [2]" w:date="2020-05-17T10:49:00Z">
-        <w:r>
-          <w:rPr>
-            <w:bCs/>
-          </w:rPr>
-          <w:t>Cultural access and participation variable data</w:t>
-        </w:r>
-      </w:ins>
-      <w:ins w:id="22" w:author="Daniel Antal [2]" w:date="2020-05-17T10:50:00Z">
-        <w:r>
-          <w:rPr>
-            <w:bCs/>
-          </w:rPr>
-          <w:t xml:space="preserve">, such as visiting a public library at least once a year, reading a book at least once a year, and not visiting public libraries more often because of perceived </w:t>
-        </w:r>
-        <w:proofErr w:type="gramStart"/>
-        <w:r>
-          <w:rPr>
-            <w:bCs/>
-          </w:rPr>
-          <w:t>low quality</w:t>
-        </w:r>
-        <w:proofErr w:type="gramEnd"/>
-        <w:r>
-          <w:rPr>
-            <w:bCs/>
-          </w:rPr>
-          <w:t xml:space="preserve"> local supply. </w:t>
-        </w:r>
-      </w:ins>
+      <w:r>
+        <w:rPr>
+          <w:bCs/>
+        </w:rPr>
+        <w:t xml:space="preserve">Cultural access and participation variable data, such as visiting a public library at least once a year, reading a book at least once a year, and not visiting public libraries more often because of perceived </w:t>
+      </w:r>
+      <w:proofErr w:type="gramStart"/>
+      <w:r>
+        <w:rPr>
+          <w:bCs/>
+        </w:rPr>
+        <w:t>low quality</w:t>
+      </w:r>
+      <w:proofErr w:type="gramEnd"/>
+      <w:r>
+        <w:rPr>
+          <w:bCs/>
+        </w:rPr>
+        <w:t xml:space="preserve"> local supply. </w:t>
+      </w:r>
     </w:p>
     <w:p>
       <w:pPr>
@@ -16796,7 +16655,7 @@
                     <pic:cNvPicPr/>
                   </pic:nvPicPr>
                   <pic:blipFill>
-                    <a:blip r:embed="rId20"/>
+                    <a:blip r:embed="rId16"/>
                     <a:stretch>
                       <a:fillRect/>
                     </a:stretch>
@@ -16824,30 +16683,14 @@
       <w:r>
         <w:t xml:space="preserve">Figure </w:t>
       </w:r>
-      <w:r>
-        <w:fldChar w:fldCharType="begin"/>
-      </w:r>
-      <w:r>
-        <w:instrText xml:space="preserve"> SEQ Figure </w:instrText>
-      </w:r>
-      <w:r>
-        <w:instrText xml:space="preserve">\* ARABIC </w:instrText>
-      </w:r>
-      <w:r>
-        <w:fldChar w:fldCharType="separate"/>
-      </w:r>
-      <w:r>
-        <w:rPr>
-          <w:noProof/>
-        </w:rPr>
-        <w:t>4</w:t>
-      </w:r>
-      <w:r>
-        <w:rPr>
-          <w:noProof/>
-        </w:rPr>
-        <w:fldChar w:fldCharType="end"/>
-      </w:r>
+      <w:fldSimple w:instr=" SEQ Figure \* ARABIC ">
+        <w:r>
+          <w:rPr>
+            <w:noProof/>
+          </w:rPr>
+          <w:t>4</w:t>
+        </w:r>
+      </w:fldSimple>
       <w:r>
         <w:t>: European download locations</w:t>
       </w:r>
@@ -17006,14 +16849,14 @@
             </w:rPr>
             <m:t>*</m:t>
           </m:r>
-          <w:bookmarkStart w:id="23" w:name="_Hlk38200955"/>
+          <w:bookmarkStart w:id="7" w:name="_Hlk38200955"/>
           <m:r>
             <w:rPr>
               <w:rFonts w:ascii="Cambria Math" w:hAnsi="Cambria Math"/>
             </w:rPr>
             <m:t>Researcher_employment_pct</m:t>
           </m:r>
-          <w:bookmarkEnd w:id="23"/>
+          <w:bookmarkEnd w:id="7"/>
           <m:r>
             <m:rPr>
               <m:sty m:val="p"/>
@@ -17124,16 +16967,9 @@
       <w:r>
         <w:t xml:space="preserve"> is the price-adjusted version of the GDP indicator, using purchasing power standards rather than </w:t>
       </w:r>
-      <w:ins w:id="24" w:author="Daniel Antal [2]" w:date="2020-05-17T10:51:00Z">
-        <w:r>
-          <w:t>e</w:t>
-        </w:r>
-      </w:ins>
-      <w:del w:id="25" w:author="Daniel Antal [2]" w:date="2020-05-17T10:51:00Z">
-        <w:r>
-          <w:delText>E</w:delText>
-        </w:r>
-      </w:del>
+      <w:r>
+        <w:t>e</w:t>
+      </w:r>
       <w:r>
         <w:t>uros to account for the differences is purchasing power</w:t>
       </w:r>
@@ -17206,18 +17042,7 @@
         <w:t xml:space="preserve">This model is somewhat comparable to the global model, as it interrogates the same underlying dynamics, albeit with variables that better approximate the factors in question. </w:t>
       </w:r>
       <w:r>
-        <w:t xml:space="preserve">Instead of R&amp;D </w:t>
-      </w:r>
-      <w:commentRangeStart w:id="26"/>
-      <w:r>
-        <w:t>expenditure</w:t>
-      </w:r>
-      <w:commentRangeEnd w:id="26"/>
-      <w:r>
-        <w:rPr>
-          <w:rStyle w:val="CommentReference"/>
-        </w:rPr>
-        <w:commentReference w:id="26"/>
+        <w:t>Instead of R&amp;D expenditure</w:t>
       </w:r>
       <w:r>
         <w:rPr>
@@ -20465,103 +20290,95 @@
       <w:pPr>
         <w:pStyle w:val="Caption"/>
       </w:pPr>
-      <w:bookmarkStart w:id="27" w:name="_Ref40361843"/>
-      <w:bookmarkStart w:id="28" w:name="_Ref40361838"/>
+      <w:bookmarkStart w:id="8" w:name="_Ref40361843"/>
+      <w:bookmarkStart w:id="9" w:name="_Ref40361838"/>
       <w:r>
         <w:t xml:space="preserve">Table </w:t>
       </w:r>
+      <w:fldSimple w:instr=" SEQ Table \* ARABIC ">
+        <w:r>
+          <w:rPr>
+            <w:noProof/>
+          </w:rPr>
+          <w:t>6</w:t>
+        </w:r>
+      </w:fldSimple>
+      <w:bookmarkEnd w:id="8"/>
+      <w:r>
+        <w:t>: Dependent variable: download per researcher</w:t>
+      </w:r>
+      <w:bookmarkEnd w:id="9"/>
+    </w:p>
+    <w:p>
+      <w:pPr>
+        <w:pStyle w:val="BodyText"/>
+      </w:pPr>
+      <w:r>
+        <w:t xml:space="preserve">In models where the dependent variable is the raw download count (see </w:t>
+      </w:r>
+      <w:r>
+        <w:t>t</w:t>
+      </w:r>
+      <w:r>
+        <w:t xml:space="preserve">he supplementary materials), we find results consistent with those above: wealth and researcher population have significant positive effects, internet proficiency has significant negative effects, R&amp;D </w:t>
+      </w:r>
+      <w:r>
+        <w:t xml:space="preserve">spending, educational attainment, disposable income, or online shopping variables are not or only weakly (ay 95% level) significant. </w:t>
+      </w:r>
+    </w:p>
+    <w:p>
+      <w:pPr>
+        <w:pStyle w:val="BodyText"/>
+      </w:pPr>
+      <w:r>
+        <w:t>So far</w:t>
+      </w:r>
+      <w:r>
+        <w:t>,</w:t>
+      </w:r>
+      <w:r>
+        <w:t xml:space="preserve"> we have established that wealth and the researcher population are the most significant positive drivers of shadow library usage in Europe. In the next step we build a simple model in which these two variables are in interaction.</w:t>
+      </w:r>
+      <w:r>
+        <w:t xml:space="preserve"> In this model</w:t>
+      </w:r>
+      <w:r>
+        <w:t xml:space="preserve"> (see </w:t>
+      </w:r>
       <w:r>
         <w:fldChar w:fldCharType="begin"/>
       </w:r>
       <w:r>
-        <w:instrText xml:space="preserve"> SEQ Table \* AR</w:instrText>
-      </w:r>
-      <w:r>
-        <w:instrText xml:space="preserve">ABIC </w:instrText>
+        <w:instrText xml:space="preserve"> REF _Ref40362016 \h </w:instrText>
       </w:r>
       <w:r>
         <w:fldChar w:fldCharType="separate"/>
       </w:r>
       <w:r>
+        <w:t xml:space="preserve">Table </w:t>
+      </w:r>
+      <w:r>
         <w:rPr>
           <w:noProof/>
         </w:rPr>
-        <w:t>6</w:t>
-      </w:r>
-      <w:r>
-        <w:rPr>
-          <w:noProof/>
-        </w:rPr>
+        <w:t>7</w:t>
+      </w:r>
+      <w:r>
         <w:fldChar w:fldCharType="end"/>
       </w:r>
-      <w:bookmarkEnd w:id="27"/>
-      <w:r>
-        <w:t>: Dependent variable: download per researcher</w:t>
-      </w:r>
-      <w:bookmarkEnd w:id="28"/>
-    </w:p>
-    <w:p>
-      <w:pPr>
-        <w:pStyle w:val="BodyText"/>
-      </w:pPr>
-      <w:r>
-        <w:t xml:space="preserve">In models where the dependent variable is the raw download count (see </w:t>
-      </w:r>
-      <w:r>
-        <w:t>t</w:t>
-      </w:r>
-      <w:r>
-        <w:t xml:space="preserve">he supplementary materials), we find results consistent with those above: wealth and researcher population have significant positive effects, internet proficiency has significant negative effects, R&amp;D </w:t>
-      </w:r>
-      <w:r>
-        <w:t xml:space="preserve">spending, educational attainment, disposable income, or online shopping variables are not or only weakly (ay 95% level) significant. </w:t>
-      </w:r>
-    </w:p>
-    <w:p>
-      <w:pPr>
-        <w:pStyle w:val="BodyText"/>
-      </w:pPr>
-      <w:r>
-        <w:t>So far</w:t>
-      </w:r>
-      <w:r>
-        <w:t>,</w:t>
-      </w:r>
-      <w:r>
-        <w:t xml:space="preserve"> we have established that wealth and the researcher population are the most significant positive drivers of shadow library usage in Europe. In the next step we build a simple model in which these two variables are in interaction.</w:t>
-      </w:r>
-      <w:r>
-        <w:t xml:space="preserve"> In this model</w:t>
-      </w:r>
-      <w:r>
-        <w:t xml:space="preserve"> (see </w:t>
-      </w:r>
-      <w:r>
-        <w:fldChar w:fldCharType="begin"/>
-      </w:r>
-      <w:r>
-        <w:instrText xml:space="preserve"> REF _Ref40362016 \h </w:instrText>
-      </w:r>
-      <w:r>
-        <w:fldChar w:fldCharType="separate"/>
-      </w:r>
-      <w:r>
-        <w:t xml:space="preserve">Table </w:t>
-      </w:r>
-      <w:r>
-        <w:rPr>
-          <w:noProof/>
-        </w:rPr>
-        <w:t>7</w:t>
-      </w:r>
-      <w:r>
-        <w:fldChar w:fldCharType="end"/>
-      </w:r>
       <w:r>
         <w:t>)</w:t>
       </w:r>
       <w:r>
-        <w:t>, raw, not normalized download count is the dependent variable, while GDP_PPS  is used is its natural form</w:t>
+        <w:t>, raw, not normalized download count is the dependent variable, while GDP_</w:t>
+      </w:r>
+      <w:proofErr w:type="gramStart"/>
+      <w:r>
+        <w:t>PPS  is</w:t>
+      </w:r>
+      <w:proofErr w:type="gramEnd"/>
+      <w:r>
+        <w:t xml:space="preserve"> used is its natural form</w:t>
       </w:r>
       <w:r>
         <w:t>.</w:t>
@@ -21370,32 +21187,19 @@
       <w:pPr>
         <w:pStyle w:val="Caption"/>
       </w:pPr>
-      <w:bookmarkStart w:id="29" w:name="_Ref40362016"/>
+      <w:bookmarkStart w:id="10" w:name="_Ref40362016"/>
       <w:r>
         <w:t xml:space="preserve">Table </w:t>
       </w:r>
-      <w:r>
-        <w:fldChar w:fldCharType="begin"/>
-      </w:r>
-      <w:r>
-        <w:instrText xml:space="preserve"> SEQ Table \* ARABIC </w:instrText>
-      </w:r>
-      <w:r>
-        <w:fldChar w:fldCharType="separate"/>
-      </w:r>
-      <w:r>
-        <w:rPr>
-          <w:noProof/>
-        </w:rPr>
-        <w:t>7</w:t>
-      </w:r>
-      <w:r>
-        <w:rPr>
-          <w:noProof/>
-        </w:rPr>
-        <w:fldChar w:fldCharType="end"/>
-      </w:r>
-      <w:bookmarkEnd w:id="29"/>
+      <w:fldSimple w:instr=" SEQ Table \* ARABIC ">
+        <w:r>
+          <w:rPr>
+            <w:noProof/>
+          </w:rPr>
+          <w:t>7</w:t>
+        </w:r>
+      </w:fldSimple>
+      <w:bookmarkEnd w:id="10"/>
       <w:r>
         <w:t>: simple interaction model with count as dependent variable</w:t>
       </w:r>
@@ -21454,7 +21258,7 @@
                     <pic:cNvPicPr/>
                   </pic:nvPicPr>
                   <pic:blipFill>
-                    <a:blip r:embed="rId21"/>
+                    <a:blip r:embed="rId17"/>
                     <a:stretch>
                       <a:fillRect/>
                     </a:stretch>
@@ -21482,27 +21286,14 @@
       <w:r>
         <w:t xml:space="preserve">Figure </w:t>
       </w:r>
-      <w:r>
-        <w:fldChar w:fldCharType="begin"/>
-      </w:r>
-      <w:r>
-        <w:instrText xml:space="preserve"> SEQ Figure \* ARABIC </w:instrText>
-      </w:r>
-      <w:r>
-        <w:fldChar w:fldCharType="separate"/>
-      </w:r>
-      <w:r>
-        <w:rPr>
-          <w:noProof/>
-        </w:rPr>
-        <w:t>5</w:t>
-      </w:r>
-      <w:r>
-        <w:rPr>
-          <w:noProof/>
-        </w:rPr>
-        <w:fldChar w:fldCharType="end"/>
-      </w:r>
+      <w:fldSimple w:instr=" SEQ Figure \* ARABIC ">
+        <w:r>
+          <w:rPr>
+            <w:noProof/>
+          </w:rPr>
+          <w:t>5</w:t>
+        </w:r>
+      </w:fldSimple>
       <w:r>
         <w:t>: Interaction effects between GDP_PPS and researcher employment percentage, with count as dependent variable</w:t>
       </w:r>
@@ -22350,7 +22141,7 @@
                     <pic:cNvPicPr/>
                   </pic:nvPicPr>
                   <pic:blipFill>
-                    <a:blip r:embed="rId22">
+                    <a:blip r:embed="rId18">
                       <a:extLst>
                         <a:ext uri="{28A0092B-C50C-407E-A947-70E740481C1C}">
                           <a14:useLocalDpi xmlns:a14="http://schemas.microsoft.com/office/drawing/2010/main" val="0"/>
@@ -22381,32 +22172,19 @@
       <w:pPr>
         <w:pStyle w:val="Caption"/>
       </w:pPr>
-      <w:bookmarkStart w:id="30" w:name="_Ref40449396"/>
+      <w:bookmarkStart w:id="11" w:name="_Ref40449396"/>
       <w:r>
         <w:t xml:space="preserve">Figure </w:t>
       </w:r>
-      <w:r>
-        <w:fldChar w:fldCharType="begin"/>
-      </w:r>
-      <w:r>
-        <w:instrText xml:space="preserve"> SEQ Figure \* ARABIC </w:instrText>
-      </w:r>
-      <w:r>
-        <w:fldChar w:fldCharType="separate"/>
-      </w:r>
-      <w:r>
-        <w:rPr>
-          <w:noProof/>
-        </w:rPr>
-        <w:t>7</w:t>
-      </w:r>
-      <w:r>
-        <w:rPr>
-          <w:noProof/>
-        </w:rPr>
-        <w:fldChar w:fldCharType="end"/>
-      </w:r>
-      <w:bookmarkEnd w:id="30"/>
+      <w:fldSimple w:instr=" SEQ Figure \* ARABIC ">
+        <w:r>
+          <w:rPr>
+            <w:noProof/>
+          </w:rPr>
+          <w:t>7</w:t>
+        </w:r>
+      </w:fldSimple>
+      <w:bookmarkEnd w:id="11"/>
       <w:r>
         <w:t>: Random Forest feature importance of EUROSTAT+EUROBAROMETER. Dep variable: count per capita, number of runs: 100</w:t>
       </w:r>
@@ -22752,29 +22530,7 @@
           <w:sz w:val="24"/>
           <w:szCs w:val="24"/>
         </w:rPr>
-        <w:t xml:space="preserve">In this article we have offered two alternative explanations. First, we have offered a model to differentiate the effect of wealth on knowledge demand at different levels of economic development. In our global models we have shown that in low income countries extra wealth has a much greater impact on shadow library demand than in high income </w:t>
-      </w:r>
-      <w:commentRangeStart w:id="31"/>
-      <w:r>
-        <w:rPr>
-          <w:sz w:val="24"/>
-          <w:szCs w:val="24"/>
-        </w:rPr>
-        <w:t>countries</w:t>
-      </w:r>
-      <w:commentRangeEnd w:id="31"/>
-      <w:r>
-        <w:rPr>
-          <w:rStyle w:val="CommentReference"/>
-        </w:rPr>
-        <w:commentReference w:id="31"/>
-      </w:r>
-      <w:r>
-        <w:rPr>
-          <w:sz w:val="24"/>
-          <w:szCs w:val="24"/>
-        </w:rPr>
-        <w:t xml:space="preserve">.  This may have to be related to the mechanics of extra spending on knowledge intensive sectors. In low income countries extra spending increases demand, as it expands the scope and amount of potential demand; while in high income countries extra spending may result in better legal supply infrastructures, rather further expansion of demand. </w:t>
+        <w:t xml:space="preserve">In this article we have offered two alternative explanations. First, we have offered a model to differentiate the effect of wealth on knowledge demand at different levels of economic development. In our global models we have shown that in low income countries extra wealth has a much greater impact on shadow library demand than in high income countries.  This may have to be related to the mechanics of extra spending on knowledge intensive sectors. In low income countries extra spending increases demand, as it expands the scope and amount of potential demand; while in high income countries extra spending may result in better legal supply infrastructures, rather further expansion of demand. </w:t>
       </w:r>
     </w:p>
     <w:p>
@@ -24022,83 +23778,6 @@
 </w:document>
 </file>
 
-<file path=word/comments.xml><?xml version="1.0" encoding="utf-8"?>
-<w:comments xmlns:wpc="http://schemas.microsoft.com/office/word/2010/wordprocessingCanvas" xmlns:cx="http://schemas.microsoft.com/office/drawing/2014/chartex" xmlns:cx1="http://schemas.microsoft.com/office/drawing/2015/9/8/chartex" xmlns:cx2="http://schemas.microsoft.com/office/drawing/2015/10/21/chartex" xmlns:cx3="http://schemas.microsoft.com/office/drawing/2016/5/9/chartex" xmlns:cx4="http://schemas.microsoft.com/office/drawing/2016/5/10/chartex" xmlns:cx5="http://schemas.microsoft.com/office/drawing/2016/5/11/chartex" xmlns:cx6="http://schemas.microsoft.com/office/drawing/2016/5/12/chartex" xmlns:cx7="http://schemas.microsoft.com/office/drawing/2016/5/13/chartex" xmlns:cx8="http://schemas.microsoft.com/office/drawing/2016/5/14/chartex" xmlns:mc="http://schemas.openxmlformats.org/markup-compatibility/2006" xmlns:aink="http://schemas.microsoft.com/office/drawing/2016/ink" xmlns:am3d="http://schemas.microsoft.com/office/drawing/2017/model3d" xmlns:o="urn:schemas-microsoft-com:office:office" xmlns:r="http://schemas.openxmlformats.org/officeDocument/2006/relationships" xmlns:m="http://schemas.openxmlformats.org/officeDocument/2006/math" xmlns:v="urn:schemas-microsoft-com:vml" xmlns:wp14="http://schemas.microsoft.com/office/word/2010/wordprocessingDrawing" xmlns:wp="http://schemas.openxmlformats.org/drawingml/2006/wordprocessingDrawing" xmlns:w10="urn:schemas-microsoft-com:office:word" xmlns:w="http://schemas.openxmlformats.org/wordprocessingml/2006/main" xmlns:w14="http://schemas.microsoft.com/office/word/2010/wordml" xmlns:w15="http://schemas.microsoft.com/office/word/2012/wordml" xmlns:w16cex="http://schemas.microsoft.com/office/word/2018/wordml/cex" xmlns:w16cid="http://schemas.microsoft.com/office/word/2016/wordml/cid" xmlns:w16="http://schemas.microsoft.com/office/word/2018/wordml" xmlns:w16se="http://schemas.microsoft.com/office/word/2015/wordml/symex" xmlns:wpg="http://schemas.microsoft.com/office/word/2010/wordprocessingGroup" xmlns:wpi="http://schemas.microsoft.com/office/word/2010/wordprocessingInk" xmlns:wne="http://schemas.microsoft.com/office/word/2006/wordml" xmlns:wps="http://schemas.microsoft.com/office/word/2010/wordprocessingShape" mc:Ignorable="w14 w15 w16se w16cid w16 w16cex wp14">
-  <w:comment w:id="19" w:author="Daniel Antal" w:date="2020-04-20T13:16:00Z" w:initials="DA">
-    <w:p>
-      <w:pPr>
-        <w:pStyle w:val="CommentText"/>
-      </w:pPr>
-      <w:r>
-        <w:rPr>
-          <w:rStyle w:val="CommentReference"/>
-        </w:rPr>
-        <w:annotationRef/>
-      </w:r>
-      <w:r>
-        <w:t>The Eurobarometer variable is currently left out.  But I think that I can add it back tonight.</w:t>
-      </w:r>
-    </w:p>
-  </w:comment>
-  <w:comment w:id="26" w:author="Daniel Antal" w:date="2020-04-20T13:18:00Z" w:initials="DA">
-    <w:p>
-      <w:pPr>
-        <w:pStyle w:val="CommentText"/>
-      </w:pPr>
-      <w:r>
-        <w:rPr>
-          <w:rStyle w:val="CommentReference"/>
-        </w:rPr>
-        <w:annotationRef/>
-      </w:r>
-      <w:r>
-        <w:t>If we want a better comparison with the global model, we should use GERD.</w:t>
-      </w:r>
-    </w:p>
-  </w:comment>
-  <w:comment w:id="31" w:author="Daniel Antal" w:date="2020-04-20T13:33:00Z" w:initials="DA">
-    <w:p>
-      <w:pPr>
-        <w:pStyle w:val="CommentText"/>
-      </w:pPr>
-      <w:r>
-        <w:rPr>
-          <w:rStyle w:val="CommentReference"/>
-        </w:rPr>
-        <w:annotationRef/>
-      </w:r>
-      <w:r>
-        <w:t>We should also show this in the case of region.</w:t>
-      </w:r>
-    </w:p>
-  </w:comment>
-</w:comments>
-</file>
-
-<file path=word/commentsExtended.xml><?xml version="1.0" encoding="utf-8"?>
-<w15:commentsEx xmlns:wpc="http://schemas.microsoft.com/office/word/2010/wordprocessingCanvas" xmlns:cx="http://schemas.microsoft.com/office/drawing/2014/chartex" xmlns:cx1="http://schemas.microsoft.com/office/drawing/2015/9/8/chartex" xmlns:cx2="http://schemas.microsoft.com/office/drawing/2015/10/21/chartex" xmlns:cx3="http://schemas.microsoft.com/office/drawing/2016/5/9/chartex" xmlns:cx4="http://schemas.microsoft.com/office/drawing/2016/5/10/chartex" xmlns:cx5="http://schemas.microsoft.com/office/drawing/2016/5/11/chartex" xmlns:cx6="http://schemas.microsoft.com/office/drawing/2016/5/12/chartex" xmlns:cx7="http://schemas.microsoft.com/office/drawing/2016/5/13/chartex" xmlns:cx8="http://schemas.microsoft.com/office/drawing/2016/5/14/chartex" xmlns:mc="http://schemas.openxmlformats.org/markup-compatibility/2006" xmlns:aink="http://schemas.microsoft.com/office/drawing/2016/ink" xmlns:am3d="http://schemas.microsoft.com/office/drawing/2017/model3d" xmlns:o="urn:schemas-microsoft-com:office:office" xmlns:r="http://schemas.openxmlformats.org/officeDocument/2006/relationships" xmlns:m="http://schemas.openxmlformats.org/officeDocument/2006/math" xmlns:v="urn:schemas-microsoft-com:vml" xmlns:wp14="http://schemas.microsoft.com/office/word/2010/wordprocessingDrawing" xmlns:wp="http://schemas.openxmlformats.org/drawingml/2006/wordprocessingDrawing" xmlns:w10="urn:schemas-microsoft-com:office:word" xmlns:w="http://schemas.openxmlformats.org/wordprocessingml/2006/main" xmlns:w14="http://schemas.microsoft.com/office/word/2010/wordml" xmlns:w15="http://schemas.microsoft.com/office/word/2012/wordml" xmlns:w16cex="http://schemas.microsoft.com/office/word/2018/wordml/cex" xmlns:w16cid="http://schemas.microsoft.com/office/word/2016/wordml/cid" xmlns:w16="http://schemas.microsoft.com/office/word/2018/wordml" xmlns:w16se="http://schemas.microsoft.com/office/word/2015/wordml/symex" xmlns:wpg="http://schemas.microsoft.com/office/word/2010/wordprocessingGroup" xmlns:wpi="http://schemas.microsoft.com/office/word/2010/wordprocessingInk" xmlns:wne="http://schemas.microsoft.com/office/word/2006/wordml" xmlns:wps="http://schemas.microsoft.com/office/word/2010/wordprocessingShape" mc:Ignorable="w14 w15 w16se w16cid w16 w16cex wp14">
-  <w15:commentEx w15:paraId="0523FFCC" w15:done="1"/>
-  <w15:commentEx w15:paraId="147E857A" w15:done="1"/>
-  <w15:commentEx w15:paraId="5EC0A8F2" w15:done="1"/>
-</w15:commentsEx>
-</file>
-
-<file path=word/commentsExtensible.xml><?xml version="1.0" encoding="utf-8"?>
-<w16cex:commentsExtensible xmlns:wpc="http://schemas.microsoft.com/office/word/2010/wordprocessingCanvas" xmlns:cx="http://schemas.microsoft.com/office/drawing/2014/chartex" xmlns:cx1="http://schemas.microsoft.com/office/drawing/2015/9/8/chartex" xmlns:cx2="http://schemas.microsoft.com/office/drawing/2015/10/21/chartex" xmlns:cx3="http://schemas.microsoft.com/office/drawing/2016/5/9/chartex" xmlns:cx4="http://schemas.microsoft.com/office/drawing/2016/5/10/chartex" xmlns:cx5="http://schemas.microsoft.com/office/drawing/2016/5/11/chartex" xmlns:cx6="http://schemas.microsoft.com/office/drawing/2016/5/12/chartex" xmlns:cx7="http://schemas.microsoft.com/office/drawing/2016/5/13/chartex" xmlns:cx8="http://schemas.microsoft.com/office/drawing/2016/5/14/chartex" xmlns:mc="http://schemas.openxmlformats.org/markup-compatibility/2006" xmlns:aink="http://schemas.microsoft.com/office/drawing/2016/ink" xmlns:am3d="http://schemas.microsoft.com/office/drawing/2017/model3d" xmlns:o="urn:schemas-microsoft-com:office:office" xmlns:r="http://schemas.openxmlformats.org/officeDocument/2006/relationships" xmlns:m="http://schemas.openxmlformats.org/officeDocument/2006/math" xmlns:v="urn:schemas-microsoft-com:vml" xmlns:wp14="http://schemas.microsoft.com/office/word/2010/wordprocessingDrawing" xmlns:wp="http://schemas.openxmlformats.org/drawingml/2006/wordprocessingDrawing" xmlns:w10="urn:schemas-microsoft-com:office:word" xmlns:w="http://schemas.openxmlformats.org/wordprocessingml/2006/main" xmlns:w14="http://schemas.microsoft.com/office/word/2010/wordml" xmlns:w15="http://schemas.microsoft.com/office/word/2012/wordml" xmlns:w16cex="http://schemas.microsoft.com/office/word/2018/wordml/cex" xmlns:w16cid="http://schemas.microsoft.com/office/word/2016/wordml/cid" xmlns:w16="http://schemas.microsoft.com/office/word/2018/wordml" xmlns:w16se="http://schemas.microsoft.com/office/word/2015/wordml/symex" xmlns:wpg="http://schemas.microsoft.com/office/word/2010/wordprocessingGroup" xmlns:wpi="http://schemas.microsoft.com/office/word/2010/wordprocessingInk" xmlns:wne="http://schemas.microsoft.com/office/word/2006/wordml" xmlns:wps="http://schemas.microsoft.com/office/word/2010/wordprocessingShape" mc:Ignorable="w14 w15 w16se w16cid w16 w16cex wp14">
-  <w16cex:commentExtensible w16cex:durableId="22481F26" w16cex:dateUtc="2020-04-20T11:16:00Z"/>
-  <w16cex:commentExtensible w16cex:durableId="22481FAC" w16cex:dateUtc="2020-04-20T11:18:00Z"/>
-  <w16cex:commentExtensible w16cex:durableId="22482315" w16cex:dateUtc="2020-04-20T11:33:00Z"/>
-</w16cex:commentsExtensible>
-</file>
-
-<file path=word/commentsIds.xml><?xml version="1.0" encoding="utf-8"?>
-<w16cid:commentsIds xmlns:wpc="http://schemas.microsoft.com/office/word/2010/wordprocessingCanvas" xmlns:cx="http://schemas.microsoft.com/office/drawing/2014/chartex" xmlns:cx1="http://schemas.microsoft.com/office/drawing/2015/9/8/chartex" xmlns:cx2="http://schemas.microsoft.com/office/drawing/2015/10/21/chartex" xmlns:cx3="http://schemas.microsoft.com/office/drawing/2016/5/9/chartex" xmlns:cx4="http://schemas.microsoft.com/office/drawing/2016/5/10/chartex" xmlns:cx5="http://schemas.microsoft.com/office/drawing/2016/5/11/chartex" xmlns:cx6="http://schemas.microsoft.com/office/drawing/2016/5/12/chartex" xmlns:cx7="http://schemas.microsoft.com/office/drawing/2016/5/13/chartex" xmlns:cx8="http://schemas.microsoft.com/office/drawing/2016/5/14/chartex" xmlns:mc="http://schemas.openxmlformats.org/markup-compatibility/2006" xmlns:aink="http://schemas.microsoft.com/office/drawing/2016/ink" xmlns:am3d="http://schemas.microsoft.com/office/drawing/2017/model3d" xmlns:o="urn:schemas-microsoft-com:office:office" xmlns:r="http://schemas.openxmlformats.org/officeDocument/2006/relationships" xmlns:m="http://schemas.openxmlformats.org/officeDocument/2006/math" xmlns:v="urn:schemas-microsoft-com:vml" xmlns:wp14="http://schemas.microsoft.com/office/word/2010/wordprocessingDrawing" xmlns:wp="http://schemas.openxmlformats.org/drawingml/2006/wordprocessingDrawing" xmlns:w10="urn:schemas-microsoft-com:office:word" xmlns:w="http://schemas.openxmlformats.org/wordprocessingml/2006/main" xmlns:w14="http://schemas.microsoft.com/office/word/2010/wordml" xmlns:w15="http://schemas.microsoft.com/office/word/2012/wordml" xmlns:w16cex="http://schemas.microsoft.com/office/word/2018/wordml/cex" xmlns:w16cid="http://schemas.microsoft.com/office/word/2016/wordml/cid" xmlns:w16="http://schemas.microsoft.com/office/word/2018/wordml" xmlns:w16se="http://schemas.microsoft.com/office/word/2015/wordml/symex" xmlns:wpg="http://schemas.microsoft.com/office/word/2010/wordprocessingGroup" xmlns:wpi="http://schemas.microsoft.com/office/word/2010/wordprocessingInk" xmlns:wne="http://schemas.microsoft.com/office/word/2006/wordml" xmlns:wps="http://schemas.microsoft.com/office/word/2010/wordprocessingShape" mc:Ignorable="w14 w15 w16se w16cid w16 w16cex wp14">
-  <w16cid:commentId w16cid:paraId="0523FFCC" w16cid:durableId="22481F26"/>
-  <w16cid:commentId w16cid:paraId="147E857A" w16cid:durableId="22481FAC"/>
-  <w16cid:commentId w16cid:paraId="5EC0A8F2" w16cid:durableId="22482315"/>
-</w16cid:commentsIds>
-</file>
-
 <file path=word/endnotes.xml><?xml version="1.0" encoding="utf-8"?>
 <w:endnotes xmlns:wpc="http://schemas.microsoft.com/office/word/2010/wordprocessingCanvas" xmlns:cx="http://schemas.microsoft.com/office/drawing/2014/chartex" xmlns:cx1="http://schemas.microsoft.com/office/drawing/2015/9/8/chartex" xmlns:cx2="http://schemas.microsoft.com/office/drawing/2015/10/21/chartex" xmlns:cx3="http://schemas.microsoft.com/office/drawing/2016/5/9/chartex" xmlns:cx4="http://schemas.microsoft.com/office/drawing/2016/5/10/chartex" xmlns:cx5="http://schemas.microsoft.com/office/drawing/2016/5/11/chartex" xmlns:cx6="http://schemas.microsoft.com/office/drawing/2016/5/12/chartex" xmlns:cx7="http://schemas.microsoft.com/office/drawing/2016/5/13/chartex" xmlns:cx8="http://schemas.microsoft.com/office/drawing/2016/5/14/chartex" xmlns:mc="http://schemas.openxmlformats.org/markup-compatibility/2006" xmlns:aink="http://schemas.microsoft.com/office/drawing/2016/ink" xmlns:am3d="http://schemas.microsoft.com/office/drawing/2017/model3d" xmlns:o="urn:schemas-microsoft-com:office:office" xmlns:r="http://schemas.openxmlformats.org/officeDocument/2006/relationships" xmlns:m="http://schemas.openxmlformats.org/officeDocument/2006/math" xmlns:v="urn:schemas-microsoft-com:vml" xmlns:wp14="http://schemas.microsoft.com/office/word/2010/wordprocessingDrawing" xmlns:wp="http://schemas.openxmlformats.org/drawingml/2006/wordprocessingDrawing" xmlns:w10="urn:schemas-microsoft-com:office:word" xmlns:w="http://schemas.openxmlformats.org/wordprocessingml/2006/main" xmlns:w14="http://schemas.microsoft.com/office/word/2010/wordml" xmlns:w15="http://schemas.microsoft.com/office/word/2012/wordml" xmlns:w16cex="http://schemas.microsoft.com/office/word/2018/wordml/cex" xmlns:w16cid="http://schemas.microsoft.com/office/word/2016/wordml/cid" xmlns:w16="http://schemas.microsoft.com/office/word/2018/wordml" xmlns:w16se="http://schemas.microsoft.com/office/word/2015/wordml/symex" xmlns:wpg="http://schemas.microsoft.com/office/word/2010/wordprocessingGroup" xmlns:wpi="http://schemas.microsoft.com/office/word/2010/wordprocessingInk" xmlns:wne="http://schemas.microsoft.com/office/word/2006/wordml" xmlns:wps="http://schemas.microsoft.com/office/word/2010/wordprocessingShape" mc:Ignorable="w14 w15 w16se w16cid w16 w16cex wp14">
   <w:endnote w:type="separator" w:id="-1">
@@ -24528,71 +24207,37 @@
       <w:r>
         <w:t xml:space="preserve"> We did not exclusively work with NUTS2 level. Obvious exceptions were the very small member states, like Malta, or Estonia, where the country size does not allow a distinction between NUTS0 (national) NUTS1 (larger regional) and NUTS2 (regional) data. In these </w:t>
       </w:r>
-      <w:del w:id="10" w:author="Daniel Antal [2]" w:date="2020-05-17T10:48:00Z">
-        <w:r>
-          <w:delText>cases</w:delText>
-        </w:r>
-      </w:del>
-      <w:ins w:id="11" w:author="Daniel Antal [2]" w:date="2020-05-17T10:48:00Z">
-        <w:r>
-          <w:t>cases,</w:t>
-        </w:r>
-      </w:ins>
+      <w:r>
+        <w:t>cases,</w:t>
+      </w:r>
       <w:r>
         <w:t xml:space="preserve"> we used only technically </w:t>
       </w:r>
-      <w:del w:id="12" w:author="Daniel Antal [2]" w:date="2020-05-17T10:48:00Z">
-        <w:r>
-          <w:delText>NUTS2</w:delText>
-        </w:r>
-      </w:del>
-      <w:ins w:id="13" w:author="Daniel Antal [2]" w:date="2020-05-17T10:48:00Z">
-        <w:r>
-          <w:t>country</w:t>
-        </w:r>
-      </w:ins>
-      <w:r>
-        <w:t xml:space="preserve">-level data, which is not different from </w:t>
-      </w:r>
-      <w:del w:id="14" w:author="Daniel Antal [2]" w:date="2020-05-17T10:48:00Z">
-        <w:r>
-          <w:delText xml:space="preserve">the NUTS0 level national, and </w:delText>
-        </w:r>
-      </w:del>
-      <w:r>
-        <w:t xml:space="preserve">the NUTS1 </w:t>
-      </w:r>
-      <w:ins w:id="15" w:author="Daniel Antal [2]" w:date="2020-05-17T10:48:00Z">
-        <w:r>
-          <w:t xml:space="preserve">or NUTS2 </w:t>
-        </w:r>
-      </w:ins>
-      <w:r>
-        <w:t xml:space="preserve">level </w:t>
-      </w:r>
-      <w:del w:id="16" w:author="Daniel Antal [2]" w:date="2020-05-17T10:48:00Z">
-        <w:r>
-          <w:delText xml:space="preserve">larger regional </w:delText>
-        </w:r>
-      </w:del>
-      <w:r>
-        <w:t>data</w:t>
-      </w:r>
-      <w:ins w:id="17" w:author="Daniel Antal [2]" w:date="2020-05-17T10:48:00Z">
-        <w:r>
-          <w:t>, as the territory of these small states is not further divided on these levels</w:t>
-        </w:r>
-      </w:ins>
-      <w:r>
-        <w:t xml:space="preserve">. The other exceptions were those European comparative survey-based newer statistical products, where </w:t>
-      </w:r>
-      <w:del w:id="18" w:author="Daniel Antal [2]" w:date="2020-05-17T10:49:00Z">
-        <w:r>
-          <w:delText>historically,</w:delText>
-        </w:r>
-      </w:del>
-      <w:r>
-        <w:t xml:space="preserve"> the way the survey sample was constructed, the regional break-up in larger countries, like in Germany or in the Great Britain part of the United Kingdom, were only available in NUTS1 levels.</w:t>
+      <w:r>
+        <w:t>country</w:t>
+      </w:r>
+      <w:r>
+        <w:t xml:space="preserve">-level data, which is not different from the NUTS1 </w:t>
+      </w:r>
+      <w:r>
+        <w:t xml:space="preserve">or NUTS2 </w:t>
+      </w:r>
+      <w:r>
+        <w:t>level data</w:t>
+      </w:r>
+      <w:r>
+        <w:t>, as the territory of these small states is not further divided on these levels</w:t>
+      </w:r>
+      <w:r>
+        <w:t xml:space="preserve">. The other exceptions were those European comparative survey-based newer statistical products, </w:t>
+      </w:r>
+      <w:proofErr w:type="gramStart"/>
+      <w:r>
+        <w:t>where  the</w:t>
+      </w:r>
+      <w:proofErr w:type="gramEnd"/>
+      <w:r>
+        <w:t xml:space="preserve"> way the survey sample was constructed, the regional break-up in larger countries, like in Germany or in the Great Britain part of the United Kingdom, were only available in NUTS1 levels.</w:t>
       </w:r>
     </w:p>
   </w:footnote>
@@ -25090,17 +24735,6 @@
     <w:abstractNumId w:val="1"/>
   </w:num>
 </w:numbering>
-</file>
-
-<file path=word/people.xml><?xml version="1.0" encoding="utf-8"?>
-<w15:people xmlns:wpc="http://schemas.microsoft.com/office/word/2010/wordprocessingCanvas" xmlns:cx="http://schemas.microsoft.com/office/drawing/2014/chartex" xmlns:cx1="http://schemas.microsoft.com/office/drawing/2015/9/8/chartex" xmlns:cx2="http://schemas.microsoft.com/office/drawing/2015/10/21/chartex" xmlns:cx3="http://schemas.microsoft.com/office/drawing/2016/5/9/chartex" xmlns:cx4="http://schemas.microsoft.com/office/drawing/2016/5/10/chartex" xmlns:cx5="http://schemas.microsoft.com/office/drawing/2016/5/11/chartex" xmlns:cx6="http://schemas.microsoft.com/office/drawing/2016/5/12/chartex" xmlns:cx7="http://schemas.microsoft.com/office/drawing/2016/5/13/chartex" xmlns:cx8="http://schemas.microsoft.com/office/drawing/2016/5/14/chartex" xmlns:mc="http://schemas.openxmlformats.org/markup-compatibility/2006" xmlns:aink="http://schemas.microsoft.com/office/drawing/2016/ink" xmlns:am3d="http://schemas.microsoft.com/office/drawing/2017/model3d" xmlns:o="urn:schemas-microsoft-com:office:office" xmlns:r="http://schemas.openxmlformats.org/officeDocument/2006/relationships" xmlns:m="http://schemas.openxmlformats.org/officeDocument/2006/math" xmlns:v="urn:schemas-microsoft-com:vml" xmlns:wp14="http://schemas.microsoft.com/office/word/2010/wordprocessingDrawing" xmlns:wp="http://schemas.openxmlformats.org/drawingml/2006/wordprocessingDrawing" xmlns:w10="urn:schemas-microsoft-com:office:word" xmlns:w="http://schemas.openxmlformats.org/wordprocessingml/2006/main" xmlns:w14="http://schemas.microsoft.com/office/word/2010/wordml" xmlns:w15="http://schemas.microsoft.com/office/word/2012/wordml" xmlns:w16cex="http://schemas.microsoft.com/office/word/2018/wordml/cex" xmlns:w16cid="http://schemas.microsoft.com/office/word/2016/wordml/cid" xmlns:w16="http://schemas.microsoft.com/office/word/2018/wordml" xmlns:w16se="http://schemas.microsoft.com/office/word/2015/wordml/symex" xmlns:wpg="http://schemas.microsoft.com/office/word/2010/wordprocessingGroup" xmlns:wpi="http://schemas.microsoft.com/office/word/2010/wordprocessingInk" xmlns:wne="http://schemas.microsoft.com/office/word/2006/wordml" xmlns:wps="http://schemas.microsoft.com/office/word/2010/wordprocessingShape" mc:Ignorable="w14 w15 w16se w16cid w16 w16cex wp14">
-  <w15:person w15:author="Daniel Antal [2]">
-    <w15:presenceInfo w15:providerId="Windows Live" w15:userId="08c1fd994b24dbe6"/>
-  </w15:person>
-  <w15:person w15:author="Daniel Antal">
-    <w15:presenceInfo w15:providerId="None" w15:userId="Daniel Antal"/>
-  </w15:person>
-</w15:people>
 </file>
 
 <file path=word/styles.xml><?xml version="1.0" encoding="utf-8"?>
@@ -26581,7 +26215,7 @@
               <a:cs typeface="+mn-cs"/>
             </a:defRPr>
           </a:pPr>
-          <a:endParaRPr lang="en-US"/>
+          <a:endParaRPr lang="LID4096"/>
         </a:p>
       </c:txPr>
     </c:title>
@@ -27493,7 +27127,7 @@
                 <a:cs typeface="+mn-cs"/>
               </a:defRPr>
             </a:pPr>
-            <a:endParaRPr lang="en-US"/>
+            <a:endParaRPr lang="LID4096"/>
           </a:p>
         </c:txPr>
         <c:crossAx val="78532831"/>
@@ -27551,7 +27185,7 @@
                 <a:cs typeface="+mn-cs"/>
               </a:defRPr>
             </a:pPr>
-            <a:endParaRPr lang="en-US"/>
+            <a:endParaRPr lang="LID4096"/>
           </a:p>
         </c:txPr>
         <c:crossAx val="78528255"/>
@@ -27592,7 +27226,7 @@
       <a:pPr>
         <a:defRPr/>
       </a:pPr>
-      <a:endParaRPr lang="en-US"/>
+      <a:endParaRPr lang="LID4096"/>
     </a:p>
   </c:txPr>
   <c:externalData r:id="rId3">
@@ -28410,7 +28044,7 @@
 </file>
 
 <file path=customXml/itemProps1.xml><?xml version="1.0" encoding="utf-8"?>
-<ds:datastoreItem xmlns:ds="http://schemas.openxmlformats.org/officeDocument/2006/customXml" ds:itemID="{3FC0C62A-9602-4A9F-8576-E9F5DCFFCC1E}">
+<ds:datastoreItem xmlns:ds="http://schemas.openxmlformats.org/officeDocument/2006/customXml" ds:itemID="{50D2BF94-9057-4CE4-802B-6CB854C14E65}">
   <ds:schemaRefs>
     <ds:schemaRef ds:uri="http://schemas.openxmlformats.org/officeDocument/2006/bibliography"/>
   </ds:schemaRefs>

</xml_diff>